<commit_message>
Werkend algoritme, nieuw csv
Algoritme is alleen nog "een" oplossing, nog niet gebaseerd op een
gelijke verdeling van zenders.
nieuw csv file is gebaseerd op prioriteit bij:
Oneven aantal provincies dat de provincie omringd:
daarna aantal provincies dat aangrenzen
Bijbehorend kaartje bij csv file
</commit_message>
<xml_diff>
--- a/verslag klad.docx
+++ b/verslag klad.docx
@@ -1,6 +1,6 @@
 
 <file path=word/document.xml><?xml version="1.0" encoding="utf-8"?>
-<w:document xmlns:wpc="http://schemas.microsoft.com/office/word/2010/wordprocessingCanvas" xmlns:cx="http://schemas.microsoft.com/office/drawing/2014/chartex" xmlns:cx1="http://schemas.microsoft.com/office/drawing/2015/9/8/chartex" xmlns:cx2="http://schemas.microsoft.com/office/drawing/2015/10/21/chartex" xmlns:mc="http://schemas.openxmlformats.org/markup-compatibility/2006" xmlns:o="urn:schemas-microsoft-com:office:office" xmlns:r="http://schemas.openxmlformats.org/officeDocument/2006/relationships" xmlns:m="http://schemas.openxmlformats.org/officeDocument/2006/math" xmlns:v="urn:schemas-microsoft-com:vml" xmlns:wp14="http://schemas.microsoft.com/office/word/2010/wordprocessingDrawing" xmlns:wp="http://schemas.openxmlformats.org/drawingml/2006/wordprocessingDrawing" xmlns:w10="urn:schemas-microsoft-com:office:word" xmlns:w="http://schemas.openxmlformats.org/wordprocessingml/2006/main" xmlns:w14="http://schemas.microsoft.com/office/word/2010/wordml" xmlns:w15="http://schemas.microsoft.com/office/word/2012/wordml" xmlns:w16se="http://schemas.microsoft.com/office/word/2015/wordml/symex" xmlns:wpg="http://schemas.microsoft.com/office/word/2010/wordprocessingGroup" xmlns:wpi="http://schemas.microsoft.com/office/word/2010/wordprocessingInk" xmlns:wne="http://schemas.microsoft.com/office/word/2006/wordml" xmlns:wps="http://schemas.microsoft.com/office/word/2010/wordprocessingShape" mc:Ignorable="w14 w15 w16se wp14">
+<w:document xmlns:wpc="http://schemas.microsoft.com/office/word/2010/wordprocessingCanvas" xmlns:mc="http://schemas.openxmlformats.org/markup-compatibility/2006" xmlns:o="urn:schemas-microsoft-com:office:office" xmlns:r="http://schemas.openxmlformats.org/officeDocument/2006/relationships" xmlns:m="http://schemas.openxmlformats.org/officeDocument/2006/math" xmlns:v="urn:schemas-microsoft-com:vml" xmlns:wp14="http://schemas.microsoft.com/office/word/2010/wordprocessingDrawing" xmlns:wp="http://schemas.openxmlformats.org/drawingml/2006/wordprocessingDrawing" xmlns:w10="urn:schemas-microsoft-com:office:word" xmlns:w="http://schemas.openxmlformats.org/wordprocessingml/2006/main" xmlns:w14="http://schemas.microsoft.com/office/word/2010/wordml" xmlns:w15="http://schemas.microsoft.com/office/word/2012/wordml" xmlns:wpg="http://schemas.microsoft.com/office/word/2010/wordprocessingGroup" xmlns:wpi="http://schemas.microsoft.com/office/word/2010/wordprocessingInk" xmlns:wne="http://schemas.microsoft.com/office/word/2006/wordml" xmlns:wps="http://schemas.microsoft.com/office/word/2010/wordprocessingShape" mc:Ignorable="w14 w15 wp14">
   <w:body>
     <w:p>
       <w:pPr>
@@ -19,7 +19,7 @@
     </w:p>
     <w:p>
       <w:pPr>
-        <w:pStyle w:val="Geenafstand"/>
+        <w:pStyle w:val="NoSpacing"/>
         <w:spacing w:line="360" w:lineRule="auto"/>
         <w:jc w:val="both"/>
         <w:rPr>
@@ -29,7 +29,7 @@
     </w:p>
     <w:p>
       <w:pPr>
-        <w:pStyle w:val="Geenafstand"/>
+        <w:pStyle w:val="NoSpacing"/>
         <w:spacing w:line="360" w:lineRule="auto"/>
         <w:jc w:val="both"/>
         <w:rPr>
@@ -45,7 +45,7 @@
     </w:p>
     <w:p>
       <w:pPr>
-        <w:pStyle w:val="Geenafstand"/>
+        <w:pStyle w:val="NoSpacing"/>
         <w:spacing w:line="360" w:lineRule="auto"/>
         <w:jc w:val="both"/>
       </w:pPr>
@@ -92,15 +92,7 @@
         <w:t>83</w:t>
       </w:r>
       <w:r>
-        <w:t xml:space="preserve">/4. De onderbouwing voor deze state </w:t>
-      </w:r>
-      <w:proofErr w:type="spellStart"/>
-      <w:r>
-        <w:t>spaces</w:t>
-      </w:r>
-      <w:proofErr w:type="spellEnd"/>
-      <w:r>
-        <w:t xml:space="preserve"> is als volgt. </w:t>
+        <w:t xml:space="preserve">/4. De onderbouwing voor deze state spaces is als volgt. </w:t>
       </w:r>
       <w:r>
         <w:t>In de eerste opdracht willen we zo min mogelijk zendertypes gebruiken. En vier is het minimum aantal zendertypes dat nodig is. Da</w:t>
@@ -171,14 +163,14 @@
     </w:p>
     <w:p>
       <w:pPr>
-        <w:pStyle w:val="Geenafstand"/>
+        <w:pStyle w:val="NoSpacing"/>
         <w:spacing w:line="360" w:lineRule="auto"/>
         <w:jc w:val="both"/>
       </w:pPr>
     </w:p>
     <w:p>
       <w:pPr>
-        <w:pStyle w:val="Geenafstand"/>
+        <w:pStyle w:val="NoSpacing"/>
         <w:jc w:val="both"/>
       </w:pPr>
       <w:r>
@@ -336,14 +328,14 @@
     </w:p>
     <w:p>
       <w:pPr>
-        <w:pStyle w:val="Geenafstand"/>
+        <w:pStyle w:val="NoSpacing"/>
         <w:spacing w:line="360" w:lineRule="auto"/>
         <w:jc w:val="both"/>
       </w:pPr>
     </w:p>
     <w:p>
       <w:pPr>
-        <w:pStyle w:val="Geenafstand"/>
+        <w:pStyle w:val="NoSpacing"/>
         <w:spacing w:line="360" w:lineRule="auto"/>
         <w:jc w:val="both"/>
       </w:pPr>
@@ -357,31 +349,19 @@
         <w:t>n</w:t>
       </w:r>
       <w:r>
-        <w:t xml:space="preserve">. Waarbij n het aantal provincies van een land is. Dit getal kan vervolgens nog door vier worden gedeeld omdat er geen verschil is tussen de zenders. </w:t>
-      </w:r>
-      <w:r>
-        <w:t xml:space="preserve">Als je bijvoorbeeld drie provincies hebt met drie zenders, </w:t>
-      </w:r>
-      <w:r>
-        <w:t xml:space="preserve">en alle zenders hebben type 1 dan is dit </w:t>
-      </w:r>
-      <w:r>
-        <w:t xml:space="preserve">eigenlijk dezelfde oplossing als </w:t>
-      </w:r>
-      <w:r>
-        <w:t xml:space="preserve">wanneer alle zenders type 3 zouden zijn. </w:t>
-      </w:r>
-    </w:p>
-    <w:p>
-      <w:pPr>
-        <w:pStyle w:val="Geenafstand"/>
+        <w:t xml:space="preserve">. Waarbij n het aantal provincies van een land is. Dit getal kan vervolgens nog door vier worden gedeeld omdat er geen verschil is tussen de zenders. Als je bijvoorbeeld drie provincies hebt met drie zenders, en alle zenders hebben type 1 dan is dit eigenlijk dezelfde oplossing als wanneer alle zenders type 3 zouden zijn. </w:t>
+      </w:r>
+    </w:p>
+    <w:p>
+      <w:pPr>
+        <w:pStyle w:val="NoSpacing"/>
         <w:spacing w:line="360" w:lineRule="auto"/>
         <w:jc w:val="both"/>
       </w:pPr>
     </w:p>
     <w:p>
       <w:pPr>
-        <w:pStyle w:val="Geenafstand"/>
+        <w:pStyle w:val="NoSpacing"/>
         <w:spacing w:line="360" w:lineRule="auto"/>
         <w:jc w:val="both"/>
         <w:rPr>
@@ -398,35 +378,38 @@
     </w:p>
     <w:p>
       <w:pPr>
-        <w:pStyle w:val="Geenafstand"/>
-        <w:spacing w:line="360" w:lineRule="auto"/>
-      </w:pPr>
-      <w:r>
-        <w:t xml:space="preserve">Het algoritme voor probleem 1 is constructief en </w:t>
-      </w:r>
-      <w:proofErr w:type="spellStart"/>
-      <w:r>
-        <w:t>depth</w:t>
-      </w:r>
-      <w:proofErr w:type="spellEnd"/>
-      <w:r>
-        <w:t xml:space="preserve">-first. </w:t>
-      </w:r>
-    </w:p>
-    <w:p>
-      <w:pPr>
-        <w:pStyle w:val="Geenafstand"/>
-        <w:spacing w:line="360" w:lineRule="auto"/>
-      </w:pPr>
-    </w:p>
-    <w:p>
-      <w:pPr>
-        <w:pStyle w:val="Geenafstand"/>
+        <w:pStyle w:val="NoSpacing"/>
+        <w:spacing w:line="360" w:lineRule="auto"/>
+      </w:pPr>
+      <w:r>
+        <w:t xml:space="preserve">Het algoritme voor probleem 1 is constructief en depth-first. </w:t>
+      </w:r>
+    </w:p>
+    <w:p>
+      <w:pPr>
+        <w:pStyle w:val="NoSpacing"/>
+        <w:spacing w:line="360" w:lineRule="auto"/>
+      </w:pPr>
+    </w:p>
+    <w:p>
+      <w:pPr>
+        <w:pStyle w:val="NoSpacing"/>
         <w:spacing w:line="360" w:lineRule="auto"/>
       </w:pPr>
       <w:r>
         <w:t>Vier zenders;</w:t>
       </w:r>
+    </w:p>
+    <w:p>
+      <w:pPr>
+        <w:pStyle w:val="NoSpacing"/>
+        <w:spacing w:line="360" w:lineRule="auto"/>
+      </w:pPr>
+      <w:r>
+        <w:t xml:space="preserve">Begin bij provincies die een oneven aantal omringende provincies hebben, in dit geval zijn er namelijk sowieso 4 verschillende soorten zenders nodig. </w:t>
+      </w:r>
+      <w:bookmarkStart w:id="0" w:name="_GoBack"/>
+      <w:bookmarkEnd w:id="0"/>
       <w:r>
         <w:br/>
         <w:t>Begin bij provincies met d</w:t>
@@ -437,7 +420,7 @@
     </w:p>
     <w:p>
       <w:pPr>
-        <w:pStyle w:val="Geenafstand"/>
+        <w:pStyle w:val="NoSpacing"/>
         <w:spacing w:line="360" w:lineRule="auto"/>
       </w:pPr>
       <w:r>
@@ -458,20 +441,11 @@
     </w:p>
     <w:p>
       <w:pPr>
-        <w:pStyle w:val="Geenafstand"/>
-        <w:spacing w:line="360" w:lineRule="auto"/>
-      </w:pPr>
-      <w:r>
-        <w:t xml:space="preserve">Als er meerdere zendertypes mogelijk zijn en als alle zenders </w:t>
-      </w:r>
-      <w:r>
-        <w:t xml:space="preserve">niet </w:t>
-      </w:r>
-      <w:r>
-        <w:t>gelijk aanwezig</w:t>
-      </w:r>
-      <w:r>
-        <w:t xml:space="preserve"> zijn, kies dan de zender die het minst aanwezig is. </w:t>
+        <w:pStyle w:val="NoSpacing"/>
+        <w:spacing w:line="360" w:lineRule="auto"/>
+      </w:pPr>
+      <w:r>
+        <w:t xml:space="preserve">Als er meerdere zendertypes mogelijk zijn en als alle zenders niet gelijk aanwezig zijn, kies dan de zender die het minst aanwezig is. </w:t>
       </w:r>
       <w:r>
         <w:br/>
@@ -484,7 +458,7 @@
     </w:p>
     <w:p>
       <w:pPr>
-        <w:pStyle w:val="Geenafstand"/>
+        <w:pStyle w:val="NoSpacing"/>
         <w:spacing w:line="360" w:lineRule="auto"/>
       </w:pPr>
       <w:r>
@@ -493,7 +467,7 @@
     </w:p>
     <w:p>
       <w:pPr>
-        <w:pStyle w:val="Geenafstand"/>
+        <w:pStyle w:val="NoSpacing"/>
         <w:spacing w:line="360" w:lineRule="auto"/>
       </w:pPr>
       <w:r>
@@ -502,7 +476,7 @@
     </w:p>
     <w:p>
       <w:pPr>
-        <w:pStyle w:val="Geenafstand"/>
+        <w:pStyle w:val="NoSpacing"/>
         <w:spacing w:line="360" w:lineRule="auto"/>
       </w:pPr>
       <w:r>
@@ -511,7 +485,7 @@
     </w:p>
     <w:p>
       <w:pPr>
-        <w:pStyle w:val="Geenafstand"/>
+        <w:pStyle w:val="NoSpacing"/>
         <w:spacing w:line="360" w:lineRule="auto"/>
       </w:pPr>
       <w:r>
@@ -520,7 +494,7 @@
     </w:p>
     <w:p>
       <w:pPr>
-        <w:pStyle w:val="Geenafstand"/>
+        <w:pStyle w:val="NoSpacing"/>
         <w:spacing w:line="360" w:lineRule="auto"/>
       </w:pPr>
       <w:r>
@@ -529,13 +503,13 @@
     </w:p>
     <w:p>
       <w:pPr>
-        <w:pStyle w:val="Geenafstand"/>
-        <w:spacing w:line="360" w:lineRule="auto"/>
-      </w:pPr>
-    </w:p>
-    <w:p>
-      <w:pPr>
-        <w:pStyle w:val="Geenafstand"/>
+        <w:pStyle w:val="NoSpacing"/>
+        <w:spacing w:line="360" w:lineRule="auto"/>
+      </w:pPr>
+    </w:p>
+    <w:p>
+      <w:pPr>
+        <w:pStyle w:val="NoSpacing"/>
         <w:spacing w:line="360" w:lineRule="auto"/>
         <w:jc w:val="both"/>
       </w:pPr>
@@ -554,21 +528,21 @@
     </w:p>
     <w:p>
       <w:pPr>
-        <w:pStyle w:val="Geenafstand"/>
+        <w:pStyle w:val="NoSpacing"/>
         <w:spacing w:line="360" w:lineRule="auto"/>
         <w:jc w:val="both"/>
       </w:pPr>
     </w:p>
     <w:p>
       <w:pPr>
-        <w:pStyle w:val="Geenafstand"/>
+        <w:pStyle w:val="NoSpacing"/>
         <w:spacing w:line="360" w:lineRule="auto"/>
         <w:jc w:val="both"/>
       </w:pPr>
     </w:p>
     <w:p>
       <w:pPr>
-        <w:pStyle w:val="Geenafstand"/>
+        <w:pStyle w:val="NoSpacing"/>
         <w:spacing w:line="360" w:lineRule="auto"/>
         <w:jc w:val="both"/>
       </w:pPr>
@@ -583,22 +557,20 @@
     </w:p>
     <w:p>
       <w:pPr>
-        <w:pStyle w:val="Geenafstand"/>
+        <w:pStyle w:val="NoSpacing"/>
         <w:spacing w:line="360" w:lineRule="auto"/>
         <w:jc w:val="both"/>
       </w:pPr>
-      <w:bookmarkStart w:id="0" w:name="_GoBack"/>
-      <w:bookmarkEnd w:id="0"/>
-    </w:p>
-    <w:p>
-      <w:pPr>
-        <w:pStyle w:val="Geenafstand"/>
-        <w:spacing w:line="360" w:lineRule="auto"/>
-      </w:pPr>
-    </w:p>
-    <w:p>
-      <w:pPr>
-        <w:pStyle w:val="Geenafstand"/>
+    </w:p>
+    <w:p>
+      <w:pPr>
+        <w:pStyle w:val="NoSpacing"/>
+        <w:spacing w:line="360" w:lineRule="auto"/>
+      </w:pPr>
+    </w:p>
+    <w:p>
+      <w:pPr>
+        <w:pStyle w:val="NoSpacing"/>
         <w:spacing w:line="360" w:lineRule="auto"/>
       </w:pPr>
     </w:p>
@@ -623,56 +595,33 @@
         <w:t xml:space="preserve">Appel, K., Haken, W., &amp; Koch, J. (1977). </w:t>
       </w:r>
       <w:r>
-        <w:t xml:space="preserve">Every </w:t>
+        <w:rPr>
+          <w:lang w:val="en-GB"/>
+        </w:rPr>
+        <w:t xml:space="preserve">Every planar map is four </w:t>
       </w:r>
       <w:proofErr w:type="spellStart"/>
       <w:r>
-        <w:t>planar</w:t>
+        <w:rPr>
+          <w:lang w:val="en-GB"/>
+        </w:rPr>
+        <w:t>c</w:t>
+      </w:r>
+      <w:r>
+        <w:rPr>
+          <w:lang w:val="en-GB"/>
+        </w:rPr>
+        <w:t>olorable</w:t>
       </w:r>
       <w:proofErr w:type="spellEnd"/>
       <w:r>
-        <w:t xml:space="preserve"> map is </w:t>
-      </w:r>
-      <w:proofErr w:type="spellStart"/>
-      <w:r>
-        <w:t>four</w:t>
-      </w:r>
-      <w:proofErr w:type="spellEnd"/>
-      <w:r>
-        <w:t xml:space="preserve"> c</w:t>
-      </w:r>
-      <w:proofErr w:type="spellStart"/>
-      <w:r>
         <w:rPr>
           <w:lang w:val="en-GB"/>
         </w:rPr>
-        <w:t>olorable</w:t>
-      </w:r>
-      <w:proofErr w:type="spellEnd"/>
-      <w:r>
-        <w:rPr>
-          <w:lang w:val="en-GB"/>
-        </w:rPr>
         <w:t xml:space="preserve">. </w:t>
       </w:r>
       <w:r>
-        <w:t xml:space="preserve">Part II: </w:t>
-      </w:r>
-      <w:proofErr w:type="spellStart"/>
-      <w:r>
-        <w:t>Reducibility</w:t>
-      </w:r>
-      <w:proofErr w:type="spellEnd"/>
-      <w:r>
-        <w:t xml:space="preserve">. Illinois Journal of </w:t>
-      </w:r>
-      <w:proofErr w:type="spellStart"/>
-      <w:r>
-        <w:t>Mathematics</w:t>
-      </w:r>
-      <w:proofErr w:type="spellEnd"/>
-      <w:r>
-        <w:t>, 21(3), 491-567.</w:t>
+        <w:t>Part II: Reducibility. Illinois Journal of Mathematics, 21(3), 491-567.</w:t>
       </w:r>
     </w:p>
     <w:sectPr>
@@ -686,7 +635,7 @@
 </file>
 
 <file path=word/numbering.xml><?xml version="1.0" encoding="utf-8"?>
-<w:numbering xmlns:wpc="http://schemas.microsoft.com/office/word/2010/wordprocessingCanvas" xmlns:cx="http://schemas.microsoft.com/office/drawing/2014/chartex" xmlns:cx1="http://schemas.microsoft.com/office/drawing/2015/9/8/chartex" xmlns:cx2="http://schemas.microsoft.com/office/drawing/2015/10/21/chartex" xmlns:mc="http://schemas.openxmlformats.org/markup-compatibility/2006" xmlns:o="urn:schemas-microsoft-com:office:office" xmlns:r="http://schemas.openxmlformats.org/officeDocument/2006/relationships" xmlns:m="http://schemas.openxmlformats.org/officeDocument/2006/math" xmlns:v="urn:schemas-microsoft-com:vml" xmlns:wp14="http://schemas.microsoft.com/office/word/2010/wordprocessingDrawing" xmlns:wp="http://schemas.openxmlformats.org/drawingml/2006/wordprocessingDrawing" xmlns:w10="urn:schemas-microsoft-com:office:word" xmlns:w="http://schemas.openxmlformats.org/wordprocessingml/2006/main" xmlns:w14="http://schemas.microsoft.com/office/word/2010/wordml" xmlns:w15="http://schemas.microsoft.com/office/word/2012/wordml" xmlns:w16se="http://schemas.microsoft.com/office/word/2015/wordml/symex" xmlns:wpg="http://schemas.microsoft.com/office/word/2010/wordprocessingGroup" xmlns:wpi="http://schemas.microsoft.com/office/word/2010/wordprocessingInk" xmlns:wne="http://schemas.microsoft.com/office/word/2006/wordml" xmlns:wps="http://schemas.microsoft.com/office/word/2010/wordprocessingShape" mc:Ignorable="w14 w15 w16se wp14">
+<w:numbering xmlns:wpc="http://schemas.microsoft.com/office/word/2010/wordprocessingCanvas" xmlns:mc="http://schemas.openxmlformats.org/markup-compatibility/2006" xmlns:o="urn:schemas-microsoft-com:office:office" xmlns:r="http://schemas.openxmlformats.org/officeDocument/2006/relationships" xmlns:m="http://schemas.openxmlformats.org/officeDocument/2006/math" xmlns:v="urn:schemas-microsoft-com:vml" xmlns:wp14="http://schemas.microsoft.com/office/word/2010/wordprocessingDrawing" xmlns:wp="http://schemas.openxmlformats.org/drawingml/2006/wordprocessingDrawing" xmlns:w10="urn:schemas-microsoft-com:office:word" xmlns:w="http://schemas.openxmlformats.org/wordprocessingml/2006/main" xmlns:w14="http://schemas.microsoft.com/office/word/2010/wordml" xmlns:w15="http://schemas.microsoft.com/office/word/2012/wordml" xmlns:wpg="http://schemas.microsoft.com/office/word/2010/wordprocessingGroup" xmlns:wpi="http://schemas.microsoft.com/office/word/2010/wordprocessingInk" xmlns:wne="http://schemas.microsoft.com/office/word/2006/wordml" xmlns:wps="http://schemas.microsoft.com/office/word/2010/wordprocessingShape" mc:Ignorable="w14 w15 wp14">
   <w:abstractNum w:abstractNumId="0" w15:restartNumberingAfterBreak="0">
     <w:nsid w:val="11075E2F"/>
     <w:multiLevelType w:val="hybridMultilevel"/>
@@ -1039,7 +988,7 @@
 </file>
 
 <file path=word/styles.xml><?xml version="1.0" encoding="utf-8"?>
-<w:styles xmlns:mc="http://schemas.openxmlformats.org/markup-compatibility/2006" xmlns:r="http://schemas.openxmlformats.org/officeDocument/2006/relationships" xmlns:w="http://schemas.openxmlformats.org/wordprocessingml/2006/main" xmlns:w14="http://schemas.microsoft.com/office/word/2010/wordml" xmlns:w15="http://schemas.microsoft.com/office/word/2012/wordml" xmlns:w16se="http://schemas.microsoft.com/office/word/2015/wordml/symex" mc:Ignorable="w14 w15 w16se">
+<w:styles xmlns:mc="http://schemas.openxmlformats.org/markup-compatibility/2006" xmlns:r="http://schemas.openxmlformats.org/officeDocument/2006/relationships" xmlns:w="http://schemas.openxmlformats.org/wordprocessingml/2006/main" xmlns:w14="http://schemas.microsoft.com/office/word/2010/wordml" xmlns:w15="http://schemas.microsoft.com/office/word/2012/wordml" mc:Ignorable="w14 w15">
   <w:docDefaults>
     <w:rPrDefault>
       <w:rPr>
@@ -1055,7 +1004,7 @@
       </w:pPr>
     </w:pPrDefault>
   </w:docDefaults>
-  <w:latentStyles w:defLockedState="0" w:defUIPriority="99" w:defSemiHidden="0" w:defUnhideWhenUsed="0" w:defQFormat="0" w:count="372">
+  <w:latentStyles w:defLockedState="0" w:defUIPriority="99" w:defSemiHidden="0" w:defUnhideWhenUsed="0" w:defQFormat="0" w:count="371">
     <w:lsdException w:name="Normal" w:uiPriority="0" w:qFormat="1"/>
     <w:lsdException w:name="heading 1" w:uiPriority="9" w:qFormat="1"/>
     <w:lsdException w:name="heading 2" w:semiHidden="1" w:uiPriority="9" w:unhideWhenUsed="1" w:qFormat="1"/>
@@ -1427,19 +1376,18 @@
     <w:lsdException w:name="List Table 5 Dark Accent 6" w:uiPriority="50"/>
     <w:lsdException w:name="List Table 6 Colorful Accent 6" w:uiPriority="51"/>
     <w:lsdException w:name="List Table 7 Colorful Accent 6" w:uiPriority="52"/>
-    <w:lsdException w:name="Mention" w:semiHidden="1" w:unhideWhenUsed="1"/>
   </w:latentStyles>
-  <w:style w:type="paragraph" w:default="1" w:styleId="Standaard">
+  <w:style w:type="paragraph" w:default="1" w:styleId="Normal">
     <w:name w:val="Normal"/>
     <w:qFormat/>
   </w:style>
-  <w:style w:type="character" w:default="1" w:styleId="Standaardalinea-lettertype">
+  <w:style w:type="character" w:default="1" w:styleId="DefaultParagraphFont">
     <w:name w:val="Default Paragraph Font"/>
     <w:uiPriority w:val="1"/>
     <w:semiHidden/>
     <w:unhideWhenUsed/>
   </w:style>
-  <w:style w:type="table" w:default="1" w:styleId="Standaardtabel">
+  <w:style w:type="table" w:default="1" w:styleId="TableNormal">
     <w:name w:val="Normal Table"/>
     <w:uiPriority w:val="99"/>
     <w:semiHidden/>
@@ -1454,13 +1402,13 @@
       </w:tblCellMar>
     </w:tblPr>
   </w:style>
-  <w:style w:type="numbering" w:default="1" w:styleId="Geenlijst">
+  <w:style w:type="numbering" w:default="1" w:styleId="NoList">
     <w:name w:val="No List"/>
     <w:uiPriority w:val="99"/>
     <w:semiHidden/>
     <w:unhideWhenUsed/>
   </w:style>
-  <w:style w:type="paragraph" w:styleId="Geenafstand">
+  <w:style w:type="paragraph" w:styleId="NoSpacing">
     <w:name w:val="No Spacing"/>
     <w:uiPriority w:val="1"/>
     <w:qFormat/>
@@ -1471,7 +1419,7 @@
   </w:style>
   <w:style w:type="character" w:styleId="Hyperlink">
     <w:name w:val="Hyperlink"/>
-    <w:basedOn w:val="Standaardalinea-lettertype"/>
+    <w:basedOn w:val="DefaultParagraphFont"/>
     <w:uiPriority w:val="99"/>
     <w:unhideWhenUsed/>
     <w:rsid w:val="00AF003A"/>

</xml_diff>